<commit_message>
Site updated: 2020-05-10 21:41:27
</commit_message>
<xml_diff>
--- a/k12coder/教师加盟.docx
+++ b/k12coder/教师加盟.docx
@@ -15,6 +15,40 @@
           <w:rFonts w:hint="eastAsia"/>
         </w:rPr>
         <w:t>教师加盟</w:t>
+      </w:r>
+    </w:p>
+    <w:p>
+      <w:pPr>
+        <w:rPr>
+          <w:rFonts w:ascii="Adobe 楷体 Std R" w:eastAsia="Adobe 楷体 Std R" w:hAnsi="Adobe 楷体 Std R" w:hint="eastAsia"/>
+          <w:b/>
+          <w:bCs/>
+          <w:sz w:val="28"/>
+          <w:szCs w:val="32"/>
+        </w:rPr>
+      </w:pPr>
+      <w:r>
+        <w:rPr>
+          <w:rFonts w:ascii="Adobe 楷体 Std R" w:eastAsia="Adobe 楷体 Std R" w:hAnsi="Adobe 楷体 Std R"/>
+          <w:b/>
+          <w:bCs/>
+          <w:sz w:val="28"/>
+          <w:szCs w:val="32"/>
+        </w:rPr>
+        <w:t>简要概括</w:t>
+      </w:r>
+      <w:r>
+        <w:rPr>
+          <w:rFonts w:ascii="Adobe 楷体 Std R" w:eastAsia="Adobe 楷体 Std R" w:hAnsi="Adobe 楷体 Std R" w:hint="eastAsia"/>
+          <w:b/>
+          <w:bCs/>
+          <w:sz w:val="28"/>
+          <w:szCs w:val="32"/>
+        </w:rPr>
+        <w:t>:</w:t>
+      </w:r>
+      <w:r>
+        <w:t>教师加盟方案旨在寻求录制教学视频的合作伙伴。</w:t>
       </w:r>
     </w:p>
     <w:p>
@@ -371,14 +405,17 @@
         <w:rPr>
           <w:rFonts w:hint="eastAsia"/>
         </w:rPr>
-        <w:t>。渠道分成就是通过短视频的点击播放量获得平台收益分成，播放量越高分成越高。获得分成需要向平台申请，像今日头条在申请过后，日均播放量一万，收益是</w:t>
-      </w:r>
-      <w:r>
-        <w:t>20元，可以在规定时间内提现；搜狐平台一万播放量的日收益大概50元，月收入是</w:t>
-      </w:r>
-      <w:r>
+        <w:t>。渠道分成就是通过短视频的点击播放量获得平台收益分成，</w:t>
+      </w:r>
+      <w:r>
+        <w:rPr>
+          <w:rFonts w:hint="eastAsia"/>
+        </w:rPr>
         <w:lastRenderedPageBreak/>
-        <w:t>1500元。比如《你穿的衣服真的是纯棉的吗？面料达人教你轻松辨认！》这条视频在搜狐上的播放量是64w，收入是3200元。如果我们再将视频多平台分发，可以吃各家的分成，只要内容足够好，能带来播放量，收入将是很可观的。渠道分成是比较常规的变现方法，要想持续获得收益，就努力提高视频</w:t>
+        <w:t>播放量越高分成越高。获得分成需要向平台申请，像今日头条在申请过后，日均播放量一万，收益是</w:t>
+      </w:r>
+      <w:r>
+        <w:t>20元，可以在规定时间内提现；搜狐平台一万播放量的日收益大概50元，月收入是1500元。比如《你穿的衣服真的是纯棉的吗？面料达人教你轻松辨认！》这条视频在搜狐上的播放量是64w，收入是3200元。如果我们再将视频多平台分发，可以吃各家的分成，只要内容足够好，能带来播放量，收入将是很可观的。渠道分成是比较常规的变现方法，要想持续获得收益，就努力提高视频</w:t>
       </w:r>
       <w:r>
         <w:rPr>
@@ -612,6 +649,7 @@
           <w:sz w:val="28"/>
           <w:szCs w:val="32"/>
         </w:rPr>
+        <w:lastRenderedPageBreak/>
         <w:drawing>
           <wp:inline distT="0" distB="0" distL="0" distR="0" wp14:anchorId="5E53C59D" wp14:editId="54302E2E">
             <wp:extent cx="1120490" cy="1178169"/>

</xml_diff>

<commit_message>
Site updated: 2020-05-10 21:43:32
</commit_message>
<xml_diff>
--- a/k12coder/教师加盟.docx
+++ b/k12coder/教师加盟.docx
@@ -81,79 +81,6 @@
           <w:sz w:val="28"/>
           <w:szCs w:val="32"/>
         </w:rPr>
-        <w:t>平台框架</w:t>
-      </w:r>
-      <w:r>
-        <w:rPr>
-          <w:rFonts w:hint="eastAsia"/>
-        </w:rPr>
-        <w:t>：</w:t>
-      </w:r>
-    </w:p>
-    <w:p>
-      <w:r>
-        <w:rPr>
-          <w:noProof/>
-        </w:rPr>
-        <w:drawing>
-          <wp:inline distT="0" distB="0" distL="0" distR="0" wp14:anchorId="0900B990" wp14:editId="47956F1F">
-            <wp:extent cx="5274310" cy="2853055"/>
-            <wp:effectExtent l="0" t="0" r="2540" b="4445"/>
-            <wp:docPr id="1" name="图片 1"/>
-            <wp:cNvGraphicFramePr>
-              <a:graphicFrameLocks xmlns:a="http://schemas.openxmlformats.org/drawingml/2006/main" noChangeAspect="1"/>
-            </wp:cNvGraphicFramePr>
-            <a:graphic xmlns:a="http://schemas.openxmlformats.org/drawingml/2006/main">
-              <a:graphicData uri="http://schemas.openxmlformats.org/drawingml/2006/picture">
-                <pic:pic xmlns:pic="http://schemas.openxmlformats.org/drawingml/2006/picture">
-                  <pic:nvPicPr>
-                    <pic:cNvPr id="0" name="Picture 1"/>
-                    <pic:cNvPicPr>
-                      <a:picLocks noChangeAspect="1" noChangeArrowheads="1"/>
-                    </pic:cNvPicPr>
-                  </pic:nvPicPr>
-                  <pic:blipFill>
-                    <a:blip r:embed="rId4" cstate="print">
-                      <a:extLst>
-                        <a:ext uri="{28A0092B-C50C-407E-A947-70E740481C1C}">
-                          <a14:useLocalDpi xmlns:a14="http://schemas.microsoft.com/office/drawing/2010/main" val="0"/>
-                        </a:ext>
-                      </a:extLst>
-                    </a:blip>
-                    <a:srcRect/>
-                    <a:stretch>
-                      <a:fillRect/>
-                    </a:stretch>
-                  </pic:blipFill>
-                  <pic:spPr bwMode="auto">
-                    <a:xfrm>
-                      <a:off x="0" y="0"/>
-                      <a:ext cx="5274310" cy="2853055"/>
-                    </a:xfrm>
-                    <a:prstGeom prst="rect">
-                      <a:avLst/>
-                    </a:prstGeom>
-                    <a:noFill/>
-                    <a:ln>
-                      <a:noFill/>
-                    </a:ln>
-                  </pic:spPr>
-                </pic:pic>
-              </a:graphicData>
-            </a:graphic>
-          </wp:inline>
-        </w:drawing>
-      </w:r>
-    </w:p>
-    <w:p>
-      <w:r>
-        <w:rPr>
-          <w:rFonts w:ascii="Adobe 楷体 Std R" w:eastAsia="Adobe 楷体 Std R" w:hAnsi="Adobe 楷体 Std R" w:hint="eastAsia"/>
-          <w:b/>
-          <w:bCs/>
-          <w:sz w:val="28"/>
-          <w:szCs w:val="32"/>
-        </w:rPr>
         <w:t>网站</w:t>
       </w:r>
       <w:r>
@@ -176,7 +103,7 @@
         </w:rPr>
         <w:t>:</w:t>
       </w:r>
-      <w:hyperlink r:id="rId5" w:history="1">
+      <w:hyperlink r:id="rId4" w:history="1">
         <w:r>
           <w:rPr>
             <w:rStyle w:val="a3"/>
@@ -206,7 +133,7 @@
         </w:rPr>
         <w:t>:</w:t>
       </w:r>
-      <w:hyperlink r:id="rId6" w:history="1">
+      <w:hyperlink r:id="rId5" w:history="1">
         <w:r>
           <w:rPr>
             <w:rStyle w:val="a3"/>
@@ -236,7 +163,7 @@
         </w:rPr>
         <w:t>:</w:t>
       </w:r>
-      <w:hyperlink r:id="rId7" w:history="1">
+      <w:hyperlink r:id="rId6" w:history="1">
         <w:r>
           <w:rPr>
             <w:rStyle w:val="a3"/>
@@ -281,6 +208,19 @@
         </w:rPr>
         <w:t>（无需注册）</w:t>
       </w:r>
+    </w:p>
+    <w:p>
+      <w:pPr>
+        <w:ind w:leftChars="400" w:left="840"/>
+      </w:pPr>
+      <w:hyperlink r:id="rId7" w:history="1">
+        <w:r>
+          <w:rPr>
+            <w:rStyle w:val="a3"/>
+          </w:rPr>
+          <w:t>https://studio.k12coder.com/s/jigsaw</w:t>
+        </w:r>
+      </w:hyperlink>
     </w:p>
     <w:p>
       <w:pPr>
@@ -291,19 +231,6 @@
           <w:rPr>
             <w:rStyle w:val="a3"/>
           </w:rPr>
-          <w:t>https://studio.k12coder.com/s/jigsaw</w:t>
-        </w:r>
-      </w:hyperlink>
-    </w:p>
-    <w:p>
-      <w:pPr>
-        <w:ind w:leftChars="400" w:left="840"/>
-      </w:pPr>
-      <w:hyperlink r:id="rId9" w:history="1">
-        <w:r>
-          <w:rPr>
-            <w:rStyle w:val="a3"/>
-          </w:rPr>
           <w:t>https://studio.k12coder.com/s/mc</w:t>
         </w:r>
       </w:hyperlink>
@@ -332,7 +259,7 @@
         </w:rPr>
         <w:t>:</w:t>
       </w:r>
-      <w:hyperlink r:id="rId10" w:history="1">
+      <w:hyperlink r:id="rId9" w:history="1">
         <w:r>
           <w:rPr>
             <w:rStyle w:val="a3"/>
@@ -405,14 +332,7 @@
         <w:rPr>
           <w:rFonts w:hint="eastAsia"/>
         </w:rPr>
-        <w:t>。渠道分成就是通过短视频的点击播放量获得平台收益分成，</w:t>
-      </w:r>
-      <w:r>
-        <w:rPr>
-          <w:rFonts w:hint="eastAsia"/>
-        </w:rPr>
-        <w:lastRenderedPageBreak/>
-        <w:t>播放量越高分成越高。获得分成需要向平台申请，像今日头条在申请过后，日均播放量一万，收益是</w:t>
+        <w:t>。渠道分成就是通过短视频的点击播放量获得平台收益分成，播放量越高分成越高。获得分成需要向平台申请，像今日头条在申请过后，日均播放量一万，收益是</w:t>
       </w:r>
       <w:r>
         <w:t>20元，可以在规定时间内提现；搜狐平台一万播放量的日收益大概50元，月收入是1500元。比如《你穿的衣服真的是纯棉的吗？面料达人教你轻松辨认！》这条视频在搜狐上的播放量是64w，收入是3200元。如果我们再将视频多平台分发，可以吃各家的分成，只要内容足够好，能带来播放量，收入将是很可观的。渠道分成是比较常规的变现方法，要想持续获得收益，就努力提高视频</w:t>
@@ -445,7 +365,7 @@
         </w:rPr>
         <w:t>另外还有激励收益。更多信息可看</w:t>
       </w:r>
-      <w:hyperlink r:id="rId11" w:history="1">
+      <w:hyperlink r:id="rId10" w:history="1">
         <w:r>
           <w:rPr>
             <w:rStyle w:val="a3"/>
@@ -460,11 +380,52 @@
         <w:rPr>
           <w:noProof/>
         </w:rPr>
+        <w:lastRenderedPageBreak/>
         <w:drawing>
           <wp:inline distT="0" distB="0" distL="0" distR="0" wp14:anchorId="26E8480F" wp14:editId="31ED7947">
             <wp:extent cx="3633279" cy="4191000"/>
             <wp:effectExtent l="0" t="0" r="5715" b="0"/>
             <wp:docPr id="2" name="图片 2"/>
+            <wp:cNvGraphicFramePr>
+              <a:graphicFrameLocks xmlns:a="http://schemas.openxmlformats.org/drawingml/2006/main" noChangeAspect="1"/>
+            </wp:cNvGraphicFramePr>
+            <a:graphic xmlns:a="http://schemas.openxmlformats.org/drawingml/2006/main">
+              <a:graphicData uri="http://schemas.openxmlformats.org/drawingml/2006/picture">
+                <pic:pic xmlns:pic="http://schemas.openxmlformats.org/drawingml/2006/picture">
+                  <pic:nvPicPr>
+                    <pic:cNvPr id="1" name=""/>
+                    <pic:cNvPicPr/>
+                  </pic:nvPicPr>
+                  <pic:blipFill>
+                    <a:blip r:embed="rId11"/>
+                    <a:stretch>
+                      <a:fillRect/>
+                    </a:stretch>
+                  </pic:blipFill>
+                  <pic:spPr>
+                    <a:xfrm>
+                      <a:off x="0" y="0"/>
+                      <a:ext cx="3642990" cy="4202202"/>
+                    </a:xfrm>
+                    <a:prstGeom prst="rect">
+                      <a:avLst/>
+                    </a:prstGeom>
+                  </pic:spPr>
+                </pic:pic>
+              </a:graphicData>
+            </a:graphic>
+          </wp:inline>
+        </w:drawing>
+      </w:r>
+      <w:r>
+        <w:rPr>
+          <w:noProof/>
+        </w:rPr>
+        <w:drawing>
+          <wp:inline distT="0" distB="0" distL="0" distR="0" wp14:anchorId="073B9F4D" wp14:editId="00A5863D">
+            <wp:extent cx="1218006" cy="3253154"/>
+            <wp:effectExtent l="0" t="0" r="1270" b="4445"/>
+            <wp:docPr id="3" name="图片 3"/>
             <wp:cNvGraphicFramePr>
               <a:graphicFrameLocks xmlns:a="http://schemas.openxmlformats.org/drawingml/2006/main" noChangeAspect="1"/>
             </wp:cNvGraphicFramePr>
@@ -484,46 +445,6 @@
                   <pic:spPr>
                     <a:xfrm>
                       <a:off x="0" y="0"/>
-                      <a:ext cx="3642990" cy="4202202"/>
-                    </a:xfrm>
-                    <a:prstGeom prst="rect">
-                      <a:avLst/>
-                    </a:prstGeom>
-                  </pic:spPr>
-                </pic:pic>
-              </a:graphicData>
-            </a:graphic>
-          </wp:inline>
-        </w:drawing>
-      </w:r>
-      <w:r>
-        <w:rPr>
-          <w:noProof/>
-        </w:rPr>
-        <w:drawing>
-          <wp:inline distT="0" distB="0" distL="0" distR="0" wp14:anchorId="073B9F4D" wp14:editId="00A5863D">
-            <wp:extent cx="1218006" cy="3253154"/>
-            <wp:effectExtent l="0" t="0" r="1270" b="4445"/>
-            <wp:docPr id="3" name="图片 3"/>
-            <wp:cNvGraphicFramePr>
-              <a:graphicFrameLocks xmlns:a="http://schemas.openxmlformats.org/drawingml/2006/main" noChangeAspect="1"/>
-            </wp:cNvGraphicFramePr>
-            <a:graphic xmlns:a="http://schemas.openxmlformats.org/drawingml/2006/main">
-              <a:graphicData uri="http://schemas.openxmlformats.org/drawingml/2006/picture">
-                <pic:pic xmlns:pic="http://schemas.openxmlformats.org/drawingml/2006/picture">
-                  <pic:nvPicPr>
-                    <pic:cNvPr id="1" name=""/>
-                    <pic:cNvPicPr/>
-                  </pic:nvPicPr>
-                  <pic:blipFill>
-                    <a:blip r:embed="rId13"/>
-                    <a:stretch>
-                      <a:fillRect/>
-                    </a:stretch>
-                  </pic:blipFill>
-                  <pic:spPr>
-                    <a:xfrm>
-                      <a:off x="0" y="0"/>
                       <a:ext cx="1223105" cy="3266774"/>
                     </a:xfrm>
                     <a:prstGeom prst="rect">
@@ -649,7 +570,6 @@
           <w:sz w:val="28"/>
           <w:szCs w:val="32"/>
         </w:rPr>
-        <w:lastRenderedPageBreak/>
         <w:drawing>
           <wp:inline distT="0" distB="0" distL="0" distR="0" wp14:anchorId="5E53C59D" wp14:editId="54302E2E">
             <wp:extent cx="1120490" cy="1178169"/>
@@ -668,7 +588,7 @@
                     </pic:cNvPicPr>
                   </pic:nvPicPr>
                   <pic:blipFill>
-                    <a:blip r:embed="rId14" cstate="print">
+                    <a:blip r:embed="rId13" cstate="print">
                       <a:extLst>
                         <a:ext uri="{28A0092B-C50C-407E-A947-70E740481C1C}">
                           <a14:useLocalDpi xmlns:a14="http://schemas.microsoft.com/office/drawing/2010/main" val="0"/>

</xml_diff>

<commit_message>
Site updated: 2020-05-10 22:43:29
</commit_message>
<xml_diff>
--- a/k12coder/教师加盟.docx
+++ b/k12coder/教师加盟.docx
@@ -64,9 +64,13 @@
       </w:r>
       <w:r>
         <w:rPr>
-          <w:rFonts w:hint="eastAsia"/>
-        </w:rPr>
-        <w:t>：</w:t>
+          <w:rFonts w:ascii="Adobe 楷体 Std R" w:eastAsia="Adobe 楷体 Std R" w:hAnsi="Adobe 楷体 Std R" w:hint="eastAsia"/>
+          <w:b/>
+          <w:bCs/>
+          <w:sz w:val="28"/>
+          <w:szCs w:val="32"/>
+        </w:rPr>
+        <w:t>:</w:t>
       </w:r>
       <w:r>
         <w:t>K12CODER.COM是由旅美计算机博士创办的以计算机科学与编程课程为主的青少年STEAM在线教育平台。</w:t>

</xml_diff>